<commit_message>
Replace primitive types with wrapper classes
long -> Long, int -> Integer, double -> Double
</commit_message>
<xml_diff>
--- a/New Documents/SRS/Manage Store.docx
+++ b/New Documents/SRS/Manage Store.docx
@@ -186,6 +186,25 @@
               <w:t>o duplicate for adding</w:t>
             </w:r>
           </w:p>
+          <w:p>
+            <w:pPr>
+              <w:pStyle w:val="Bang"/>
+              <w:widowControl w:val="0"/>
+              <w:rPr>
+                <w:rFonts w:asciiTheme="minorHAnsi" w:hAnsiTheme="minorHAnsi" w:cstheme="minorHAnsi"/>
+                <w:sz w:val="24"/>
+                <w:szCs w:val="24"/>
+              </w:rPr>
+            </w:pPr>
+            <w:r>
+              <w:rPr>
+                <w:rFonts w:asciiTheme="minorHAnsi" w:hAnsiTheme="minorHAnsi" w:cstheme="minorHAnsi"/>
+                <w:sz w:val="24"/>
+                <w:szCs w:val="24"/>
+              </w:rPr>
+              <w:t>User has already logged in</w:t>
+            </w:r>
+          </w:p>
         </w:tc>
       </w:tr>
       <w:tr>
@@ -1796,7 +1815,6 @@
                 <w:sz w:val="24"/>
                 <w:szCs w:val="24"/>
               </w:rPr>
-              <w:lastRenderedPageBreak/>
               <w:t>Use case’s name</w:t>
             </w:r>
           </w:p>
@@ -1937,6 +1955,25 @@
                 <w:szCs w:val="24"/>
               </w:rPr>
               <w:t>Existing product for removal</w:t>
+            </w:r>
+          </w:p>
+          <w:p>
+            <w:pPr>
+              <w:pStyle w:val="Bang"/>
+              <w:widowControl w:val="0"/>
+              <w:rPr>
+                <w:rFonts w:asciiTheme="minorHAnsi" w:hAnsiTheme="minorHAnsi" w:cstheme="minorHAnsi"/>
+                <w:sz w:val="24"/>
+                <w:szCs w:val="24"/>
+              </w:rPr>
+            </w:pPr>
+            <w:r>
+              <w:rPr>
+                <w:rFonts w:asciiTheme="minorHAnsi" w:hAnsiTheme="minorHAnsi" w:cstheme="minorHAnsi"/>
+                <w:sz w:val="24"/>
+                <w:szCs w:val="24"/>
+              </w:rPr>
+              <w:t>User has already logged in</w:t>
             </w:r>
           </w:p>
         </w:tc>
@@ -3111,7 +3148,6 @@
                 <w:sz w:val="24"/>
                 <w:szCs w:val="24"/>
               </w:rPr>
-              <w:lastRenderedPageBreak/>
               <w:t>Use case’s name</w:t>
             </w:r>
           </w:p>
@@ -5474,15 +5510,7 @@
                 <w:sz w:val="24"/>
                 <w:szCs w:val="24"/>
               </w:rPr>
-              <w:t xml:space="preserve">Changes to </w:t>
-            </w:r>
-            <w:r>
-              <w:rPr>
-                <w:rFonts w:asciiTheme="minorHAnsi" w:hAnsiTheme="minorHAnsi" w:cstheme="minorHAnsi"/>
-                <w:sz w:val="24"/>
-                <w:szCs w:val="24"/>
-              </w:rPr>
-              <w:t>log</w:t>
+              <w:t>Changes to log</w:t>
             </w:r>
           </w:p>
         </w:tc>

</xml_diff>

<commit_message>
Product Component Add and Remove Service
</commit_message>
<xml_diff>
--- a/New Documents/SRS/Manage Store.docx
+++ b/New Documents/SRS/Manage Store.docx
@@ -10,13 +10,41 @@
           <w:szCs w:val="40"/>
         </w:rPr>
       </w:pPr>
+      <w:proofErr w:type="spellStart"/>
       <w:r>
         <w:rPr>
           <w:color w:val="FF0000"/>
           <w:sz w:val="40"/>
           <w:szCs w:val="40"/>
         </w:rPr>
-        <w:t>Còn thiếu:</w:t>
+        <w:t>Còn</w:t>
+      </w:r>
+      <w:proofErr w:type="spellEnd"/>
+      <w:r>
+        <w:rPr>
+          <w:color w:val="FF0000"/>
+          <w:sz w:val="40"/>
+          <w:szCs w:val="40"/>
+        </w:rPr>
+        <w:t xml:space="preserve"> </w:t>
+      </w:r>
+      <w:proofErr w:type="spellStart"/>
+      <w:r>
+        <w:rPr>
+          <w:color w:val="FF0000"/>
+          <w:sz w:val="40"/>
+          <w:szCs w:val="40"/>
+        </w:rPr>
+        <w:t>thiếu</w:t>
+      </w:r>
+      <w:proofErr w:type="spellEnd"/>
+      <w:r>
+        <w:rPr>
+          <w:color w:val="FF0000"/>
+          <w:sz w:val="40"/>
+          <w:szCs w:val="40"/>
+        </w:rPr>
+        <w:t>:</w:t>
       </w:r>
     </w:p>
     <w:p>
@@ -32,13 +60,113 @@
           <w:szCs w:val="40"/>
         </w:rPr>
       </w:pPr>
+      <w:proofErr w:type="spellStart"/>
       <w:r>
         <w:rPr>
           <w:color w:val="FF0000"/>
           <w:sz w:val="40"/>
           <w:szCs w:val="40"/>
         </w:rPr>
-        <w:t>Xử lý xóa Ingredient ảnh hưởng đến Product</w:t>
+        <w:t>Xử</w:t>
+      </w:r>
+      <w:proofErr w:type="spellEnd"/>
+      <w:r>
+        <w:rPr>
+          <w:color w:val="FF0000"/>
+          <w:sz w:val="40"/>
+          <w:szCs w:val="40"/>
+        </w:rPr>
+        <w:t xml:space="preserve"> </w:t>
+      </w:r>
+      <w:proofErr w:type="spellStart"/>
+      <w:r>
+        <w:rPr>
+          <w:color w:val="FF0000"/>
+          <w:sz w:val="40"/>
+          <w:szCs w:val="40"/>
+        </w:rPr>
+        <w:t>lý</w:t>
+      </w:r>
+      <w:proofErr w:type="spellEnd"/>
+      <w:r>
+        <w:rPr>
+          <w:color w:val="FF0000"/>
+          <w:sz w:val="40"/>
+          <w:szCs w:val="40"/>
+        </w:rPr>
+        <w:t xml:space="preserve"> </w:t>
+      </w:r>
+      <w:proofErr w:type="spellStart"/>
+      <w:r>
+        <w:rPr>
+          <w:color w:val="FF0000"/>
+          <w:sz w:val="40"/>
+          <w:szCs w:val="40"/>
+        </w:rPr>
+        <w:t>xóa</w:t>
+      </w:r>
+      <w:proofErr w:type="spellEnd"/>
+      <w:r>
+        <w:rPr>
+          <w:color w:val="FF0000"/>
+          <w:sz w:val="40"/>
+          <w:szCs w:val="40"/>
+        </w:rPr>
+        <w:t xml:space="preserve"> Ingredient </w:t>
+      </w:r>
+      <w:proofErr w:type="spellStart"/>
+      <w:r>
+        <w:rPr>
+          <w:color w:val="FF0000"/>
+          <w:sz w:val="40"/>
+          <w:szCs w:val="40"/>
+        </w:rPr>
+        <w:t>ảnh</w:t>
+      </w:r>
+      <w:proofErr w:type="spellEnd"/>
+      <w:r>
+        <w:rPr>
+          <w:color w:val="FF0000"/>
+          <w:sz w:val="40"/>
+          <w:szCs w:val="40"/>
+        </w:rPr>
+        <w:t xml:space="preserve"> </w:t>
+      </w:r>
+      <w:proofErr w:type="spellStart"/>
+      <w:r>
+        <w:rPr>
+          <w:color w:val="FF0000"/>
+          <w:sz w:val="40"/>
+          <w:szCs w:val="40"/>
+        </w:rPr>
+        <w:t>hưởng</w:t>
+      </w:r>
+      <w:proofErr w:type="spellEnd"/>
+      <w:r>
+        <w:rPr>
+          <w:color w:val="FF0000"/>
+          <w:sz w:val="40"/>
+          <w:szCs w:val="40"/>
+        </w:rPr>
+        <w:t xml:space="preserve"> </w:t>
+      </w:r>
+      <w:proofErr w:type="spellStart"/>
+      <w:r>
+        <w:rPr>
+          <w:color w:val="FF0000"/>
+          <w:sz w:val="40"/>
+          <w:szCs w:val="40"/>
+        </w:rPr>
+        <w:t>đến</w:t>
+      </w:r>
+      <w:proofErr w:type="spellEnd"/>
+      <w:r>
+        <w:rPr>
+          <w:color w:val="FF0000"/>
+          <w:sz w:val="40"/>
+          <w:szCs w:val="40"/>
+        </w:rPr>
+        <w:t xml:space="preserve"> Product</w:t>
       </w:r>
     </w:p>
     <w:tbl>
@@ -1264,6 +1392,32 @@
                       <w:szCs w:val="24"/>
                     </w:rPr>
                     <w:t>, go to “Logging” use case</w:t>
+                  </w:r>
+                  <w:r>
+                    <w:rPr>
+                      <w:rFonts w:cstheme="minorHAnsi"/>
+                      <w:sz w:val="24"/>
+                      <w:szCs w:val="24"/>
+                    </w:rPr>
+                    <w:t xml:space="preserve"> (set visibility to visible for </w:t>
+                  </w:r>
+                  <w:proofErr w:type="spellStart"/>
+                  <w:r>
+                    <w:rPr>
+                      <w:rFonts w:cstheme="minorHAnsi"/>
+                      <w:sz w:val="24"/>
+                      <w:szCs w:val="24"/>
+                    </w:rPr>
+                    <w:t>Ingre</w:t>
+                  </w:r>
+                  <w:proofErr w:type="spellEnd"/>
+                  <w:r>
+                    <w:rPr>
+                      <w:rFonts w:cstheme="minorHAnsi"/>
+                      <w:sz w:val="24"/>
+                      <w:szCs w:val="24"/>
+                    </w:rPr>
+                    <w:t>)</w:t>
                   </w:r>
                 </w:p>
               </w:tc>
@@ -2700,6 +2854,35 @@
                     </w:rPr>
                     <w:t>“Logging” use case</w:t>
                   </w:r>
+                  <w:r>
+                    <w:rPr>
+                      <w:rFonts w:cstheme="minorHAnsi"/>
+                      <w:sz w:val="24"/>
+                      <w:szCs w:val="24"/>
+                      <w:lang w:val="en-US"/>
+                    </w:rPr>
+                    <w:t xml:space="preserve"> (set visibility to Hidden for </w:t>
+                  </w:r>
+                  <w:proofErr w:type="spellStart"/>
+                  <w:r>
+                    <w:rPr>
+                      <w:rFonts w:cstheme="minorHAnsi"/>
+                      <w:sz w:val="24"/>
+                      <w:szCs w:val="24"/>
+                      <w:lang w:val="en-US"/>
+                    </w:rPr>
+                    <w:t>Ingre</w:t>
+                  </w:r>
+                  <w:proofErr w:type="spellEnd"/>
+                  <w:r>
+                    <w:rPr>
+                      <w:rFonts w:cstheme="minorHAnsi"/>
+                      <w:sz w:val="24"/>
+                      <w:szCs w:val="24"/>
+                      <w:lang w:val="en-US"/>
+                    </w:rPr>
+                    <w:t>)</w:t>
+                  </w:r>
                 </w:p>
               </w:tc>
             </w:tr>
@@ -2956,6 +3139,390 @@
                 <w:rFonts w:asciiTheme="minorHAnsi" w:hAnsiTheme="minorHAnsi" w:cstheme="minorHAnsi"/>
                 <w:sz w:val="24"/>
                 <w:szCs w:val="24"/>
+              </w:rPr>
+            </w:pPr>
+          </w:p>
+        </w:tc>
+      </w:tr>
+      <w:tr>
+        <w:trPr>
+          <w:trHeight w:val="1128"/>
+          <w:jc w:val="center"/>
+        </w:trPr>
+        <w:tc>
+          <w:tcPr>
+            <w:tcW w:w="2043" w:type="dxa"/>
+            <w:shd w:val="clear" w:color="auto" w:fill="C5F1E3"/>
+          </w:tcPr>
+          <w:p>
+            <w:pPr>
+              <w:pStyle w:val="TableCaption"/>
+              <w:rPr>
+                <w:rFonts w:asciiTheme="minorHAnsi" w:hAnsiTheme="minorHAnsi" w:cstheme="minorHAnsi"/>
+                <w:sz w:val="24"/>
+                <w:szCs w:val="24"/>
+              </w:rPr>
+            </w:pPr>
+            <w:r>
+              <w:rPr>
+                <w:rFonts w:asciiTheme="minorHAnsi" w:hAnsiTheme="minorHAnsi" w:cstheme="minorHAnsi"/>
+                <w:sz w:val="24"/>
+                <w:szCs w:val="24"/>
+              </w:rPr>
+              <w:t>Alternative flow</w:t>
+            </w:r>
+          </w:p>
+          <w:p>
+            <w:pPr>
+              <w:pStyle w:val="TableCaption"/>
+              <w:rPr>
+                <w:rFonts w:asciiTheme="minorHAnsi" w:hAnsiTheme="minorHAnsi" w:cstheme="minorHAnsi"/>
+                <w:sz w:val="24"/>
+                <w:szCs w:val="24"/>
+              </w:rPr>
+            </w:pPr>
+            <w:r>
+              <w:rPr>
+                <w:rFonts w:asciiTheme="minorHAnsi" w:hAnsiTheme="minorHAnsi" w:cstheme="minorHAnsi"/>
+                <w:sz w:val="24"/>
+                <w:szCs w:val="24"/>
+              </w:rPr>
+              <w:t xml:space="preserve">(Hidden </w:t>
+            </w:r>
+            <w:proofErr w:type="spellStart"/>
+            <w:r>
+              <w:rPr>
+                <w:rFonts w:asciiTheme="minorHAnsi" w:hAnsiTheme="minorHAnsi" w:cstheme="minorHAnsi"/>
+                <w:sz w:val="24"/>
+                <w:szCs w:val="24"/>
+              </w:rPr>
+              <w:t>Ingre</w:t>
+            </w:r>
+            <w:proofErr w:type="spellEnd"/>
+            <w:r>
+              <w:rPr>
+                <w:rFonts w:asciiTheme="minorHAnsi" w:hAnsiTheme="minorHAnsi" w:cstheme="minorHAnsi"/>
+                <w:sz w:val="24"/>
+                <w:szCs w:val="24"/>
+              </w:rPr>
+              <w:t>)</w:t>
+            </w:r>
+          </w:p>
+        </w:tc>
+        <w:tc>
+          <w:tcPr>
+            <w:tcW w:w="6695" w:type="dxa"/>
+          </w:tcPr>
+          <w:tbl>
+            <w:tblPr>
+              <w:tblW w:w="6408" w:type="dxa"/>
+              <w:tblBorders>
+                <w:top w:val="single" w:sz="4" w:space="0" w:color="auto"/>
+                <w:left w:val="single" w:sz="4" w:space="0" w:color="auto"/>
+                <w:bottom w:val="single" w:sz="4" w:space="0" w:color="auto"/>
+                <w:right w:val="single" w:sz="4" w:space="0" w:color="auto"/>
+                <w:insideH w:val="single" w:sz="4" w:space="0" w:color="auto"/>
+                <w:insideV w:val="single" w:sz="4" w:space="0" w:color="auto"/>
+              </w:tblBorders>
+              <w:tblLook w:val="01E0" w:firstRow="1" w:lastRow="1" w:firstColumn="1" w:lastColumn="1" w:noHBand="0" w:noVBand="0"/>
+            </w:tblPr>
+            <w:tblGrid>
+              <w:gridCol w:w="735"/>
+              <w:gridCol w:w="1629"/>
+              <w:gridCol w:w="4044"/>
+            </w:tblGrid>
+            <w:tr>
+              <w:tc>
+                <w:tcPr>
+                  <w:tcW w:w="735" w:type="dxa"/>
+                  <w:shd w:val="clear" w:color="auto" w:fill="FFCC99"/>
+                </w:tcPr>
+                <w:p>
+                  <w:pPr>
+                    <w:pStyle w:val="TableCaptionSmall"/>
+                    <w:jc w:val="both"/>
+                    <w:rPr>
+                      <w:rFonts w:asciiTheme="minorHAnsi" w:hAnsiTheme="minorHAnsi" w:cstheme="minorHAnsi"/>
+                      <w:sz w:val="24"/>
+                    </w:rPr>
+                  </w:pPr>
+                  <w:r>
+                    <w:rPr>
+                      <w:rFonts w:asciiTheme="minorHAnsi" w:hAnsiTheme="minorHAnsi" w:cstheme="minorHAnsi"/>
+                      <w:sz w:val="24"/>
+                    </w:rPr>
+                    <w:t>No.</w:t>
+                  </w:r>
+                </w:p>
+              </w:tc>
+              <w:tc>
+                <w:tcPr>
+                  <w:tcW w:w="1629" w:type="dxa"/>
+                  <w:tcBorders>
+                    <w:bottom w:val="single" w:sz="4" w:space="0" w:color="auto"/>
+                  </w:tcBorders>
+                  <w:shd w:val="clear" w:color="auto" w:fill="FFCC99"/>
+                </w:tcPr>
+                <w:p>
+                  <w:pPr>
+                    <w:pStyle w:val="TableCaptionSmall"/>
+                    <w:rPr>
+                      <w:rFonts w:asciiTheme="minorHAnsi" w:hAnsiTheme="minorHAnsi" w:cstheme="minorHAnsi"/>
+                      <w:sz w:val="24"/>
+                    </w:rPr>
+                  </w:pPr>
+                  <w:r>
+                    <w:rPr>
+                      <w:rFonts w:asciiTheme="minorHAnsi" w:hAnsiTheme="minorHAnsi" w:cstheme="minorHAnsi"/>
+                      <w:sz w:val="24"/>
+                    </w:rPr>
+                    <w:t>Actor</w:t>
+                  </w:r>
+                </w:p>
+              </w:tc>
+              <w:tc>
+                <w:tcPr>
+                  <w:tcW w:w="4044" w:type="dxa"/>
+                  <w:tcBorders>
+                    <w:bottom w:val="single" w:sz="4" w:space="0" w:color="auto"/>
+                  </w:tcBorders>
+                  <w:shd w:val="clear" w:color="auto" w:fill="FFCC99"/>
+                </w:tcPr>
+                <w:p>
+                  <w:pPr>
+                    <w:pStyle w:val="TableCaptionSmall"/>
+                    <w:ind w:left="547"/>
+                    <w:rPr>
+                      <w:rFonts w:asciiTheme="minorHAnsi" w:hAnsiTheme="minorHAnsi" w:cstheme="minorHAnsi"/>
+                      <w:sz w:val="24"/>
+                    </w:rPr>
+                  </w:pPr>
+                  <w:r>
+                    <w:rPr>
+                      <w:rFonts w:asciiTheme="minorHAnsi" w:hAnsiTheme="minorHAnsi" w:cstheme="minorHAnsi"/>
+                      <w:sz w:val="24"/>
+                    </w:rPr>
+                    <w:t>Action</w:t>
+                  </w:r>
+                </w:p>
+              </w:tc>
+            </w:tr>
+            <w:tr>
+              <w:trPr>
+                <w:trHeight w:val="286"/>
+              </w:trPr>
+              <w:tc>
+                <w:tcPr>
+                  <w:tcW w:w="735" w:type="dxa"/>
+                </w:tcPr>
+                <w:p>
+                  <w:pPr>
+                    <w:spacing w:after="40"/>
+                    <w:ind w:left="113"/>
+                    <w:jc w:val="center"/>
+                    <w:rPr>
+                      <w:rFonts w:cstheme="minorHAnsi"/>
+                      <w:sz w:val="24"/>
+                      <w:szCs w:val="24"/>
+                    </w:rPr>
+                  </w:pPr>
+                  <w:r>
+                    <w:rPr>
+                      <w:rFonts w:cstheme="minorHAnsi"/>
+                      <w:sz w:val="24"/>
+                      <w:szCs w:val="24"/>
+                    </w:rPr>
+                    <w:t>1</w:t>
+                  </w:r>
+                  <w:r>
+                    <w:rPr>
+                      <w:rFonts w:cstheme="minorHAnsi"/>
+                      <w:sz w:val="24"/>
+                      <w:szCs w:val="24"/>
+                    </w:rPr>
+                    <w:t>a</w:t>
+                  </w:r>
+                </w:p>
+              </w:tc>
+              <w:tc>
+                <w:tcPr>
+                  <w:tcW w:w="1629" w:type="dxa"/>
+                  <w:tcBorders>
+                    <w:right w:val="nil"/>
+                  </w:tcBorders>
+                </w:tcPr>
+                <w:p>
+                  <w:pPr>
+                    <w:widowControl w:val="0"/>
+                    <w:ind w:left="113"/>
+                    <w:rPr>
+                      <w:rFonts w:cstheme="minorHAnsi"/>
+                      <w:sz w:val="24"/>
+                      <w:szCs w:val="24"/>
+                    </w:rPr>
+                  </w:pPr>
+                  <w:r>
+                    <w:rPr>
+                      <w:rFonts w:cstheme="minorHAnsi"/>
+                      <w:sz w:val="24"/>
+                      <w:szCs w:val="24"/>
+                    </w:rPr>
+                    <w:t>User</w:t>
+                  </w:r>
+                </w:p>
+              </w:tc>
+              <w:tc>
+                <w:tcPr>
+                  <w:tcW w:w="4044" w:type="dxa"/>
+                  <w:tcBorders>
+                    <w:left w:val="nil"/>
+                  </w:tcBorders>
+                </w:tcPr>
+                <w:p>
+                  <w:pPr>
+                    <w:widowControl w:val="0"/>
+                    <w:ind w:left="113"/>
+                    <w:rPr>
+                      <w:rFonts w:cstheme="minorHAnsi"/>
+                      <w:sz w:val="24"/>
+                      <w:szCs w:val="24"/>
+                    </w:rPr>
+                  </w:pPr>
+                  <w:r>
+                    <w:rPr>
+                      <w:rFonts w:cstheme="minorHAnsi"/>
+                      <w:sz w:val="24"/>
+                      <w:szCs w:val="24"/>
+                      <w:lang w:val="en-US"/>
+                    </w:rPr>
+                    <w:t>Choose Manage Store menu then Ingredients</w:t>
+                  </w:r>
+                  <w:r>
+                    <w:rPr>
+                      <w:rFonts w:cstheme="minorHAnsi"/>
+                      <w:sz w:val="24"/>
+                      <w:szCs w:val="24"/>
+                      <w:lang w:val="en-US"/>
+                    </w:rPr>
+                    <w:t xml:space="preserve"> -&gt; Hidden Ingredients</w:t>
+                  </w:r>
+                </w:p>
+              </w:tc>
+            </w:tr>
+            <w:tr>
+              <w:trPr>
+                <w:trHeight w:val="286"/>
+              </w:trPr>
+              <w:tc>
+                <w:tcPr>
+                  <w:tcW w:w="735" w:type="dxa"/>
+                </w:tcPr>
+                <w:p>
+                  <w:pPr>
+                    <w:spacing w:after="40"/>
+                    <w:ind w:left="113"/>
+                    <w:jc w:val="center"/>
+                    <w:rPr>
+                      <w:rFonts w:cstheme="minorHAnsi"/>
+                      <w:sz w:val="24"/>
+                      <w:szCs w:val="24"/>
+                    </w:rPr>
+                  </w:pPr>
+                  <w:r>
+                    <w:rPr>
+                      <w:rFonts w:cstheme="minorHAnsi"/>
+                      <w:sz w:val="24"/>
+                      <w:szCs w:val="24"/>
+                    </w:rPr>
+                    <w:t>6a</w:t>
+                  </w:r>
+                </w:p>
+              </w:tc>
+              <w:tc>
+                <w:tcPr>
+                  <w:tcW w:w="1629" w:type="dxa"/>
+                  <w:tcBorders>
+                    <w:right w:val="nil"/>
+                  </w:tcBorders>
+                </w:tcPr>
+                <w:p>
+                  <w:pPr>
+                    <w:widowControl w:val="0"/>
+                    <w:ind w:left="113"/>
+                    <w:rPr>
+                      <w:rFonts w:cstheme="minorHAnsi"/>
+                      <w:sz w:val="24"/>
+                      <w:szCs w:val="24"/>
+                    </w:rPr>
+                  </w:pPr>
+                  <w:r>
+                    <w:rPr>
+                      <w:rFonts w:cstheme="minorHAnsi"/>
+                      <w:sz w:val="24"/>
+                      <w:szCs w:val="24"/>
+                    </w:rPr>
+                    <w:t>System</w:t>
+                  </w:r>
+                </w:p>
+              </w:tc>
+              <w:tc>
+                <w:tcPr>
+                  <w:tcW w:w="4044" w:type="dxa"/>
+                  <w:tcBorders>
+                    <w:left w:val="nil"/>
+                  </w:tcBorders>
+                </w:tcPr>
+                <w:p>
+                  <w:pPr>
+                    <w:widowControl w:val="0"/>
+                    <w:ind w:left="113"/>
+                    <w:rPr>
+                      <w:rFonts w:cstheme="minorHAnsi"/>
+                      <w:sz w:val="24"/>
+                      <w:szCs w:val="24"/>
+                      <w:lang w:val="en-US"/>
+                    </w:rPr>
+                  </w:pPr>
+                  <w:r>
+                    <w:rPr>
+                      <w:rFonts w:cstheme="minorHAnsi"/>
+                      <w:sz w:val="24"/>
+                      <w:szCs w:val="24"/>
+                      <w:lang w:val="en-US"/>
+                    </w:rPr>
+                    <w:t xml:space="preserve">Remove completely </w:t>
+                  </w:r>
+                  <w:proofErr w:type="spellStart"/>
+                  <w:r>
+                    <w:rPr>
+                      <w:rFonts w:cstheme="minorHAnsi"/>
+                      <w:sz w:val="24"/>
+                      <w:szCs w:val="24"/>
+                      <w:lang w:val="en-US"/>
+                    </w:rPr>
+                    <w:t>Ingre</w:t>
+                  </w:r>
+                  <w:proofErr w:type="spellEnd"/>
+                  <w:r>
+                    <w:rPr>
+                      <w:rFonts w:cstheme="minorHAnsi"/>
+                      <w:sz w:val="24"/>
+                      <w:szCs w:val="24"/>
+                      <w:lang w:val="en-US"/>
+                    </w:rPr>
+                    <w:t xml:space="preserve"> from database</w:t>
+                  </w:r>
+                </w:p>
+              </w:tc>
+            </w:tr>
+          </w:tbl>
+          <w:p>
+            <w:pPr>
+              <w:pStyle w:val="TableCaptionSmall"/>
+              <w:jc w:val="both"/>
+              <w:rPr>
+                <w:rFonts w:asciiTheme="minorHAnsi" w:hAnsiTheme="minorHAnsi" w:cstheme="minorHAnsi"/>
+                <w:sz w:val="24"/>
               </w:rPr>
             </w:pPr>
           </w:p>
@@ -4716,6 +5283,7 @@
                 <w:sz w:val="24"/>
                 <w:szCs w:val="24"/>
               </w:rPr>
+              <w:lastRenderedPageBreak/>
               <w:t>Postcondition</w:t>
             </w:r>
           </w:p>
@@ -6496,6 +7064,7 @@
                 <w:sz w:val="24"/>
                 <w:szCs w:val="24"/>
               </w:rPr>
+              <w:lastRenderedPageBreak/>
               <w:t>Postcondition</w:t>
             </w:r>
           </w:p>
@@ -8450,15 +9019,7 @@
                 <w:sz w:val="24"/>
                 <w:szCs w:val="24"/>
               </w:rPr>
-              <w:t>Product G</w:t>
-            </w:r>
-            <w:r>
-              <w:rPr>
-                <w:rFonts w:asciiTheme="minorHAnsi" w:hAnsiTheme="minorHAnsi" w:cstheme="minorHAnsi"/>
-                <w:sz w:val="24"/>
-                <w:szCs w:val="24"/>
-              </w:rPr>
-              <w:t>roup</w:t>
+              <w:t>Product Group</w:t>
             </w:r>
           </w:p>
           <w:p>
@@ -12112,34 +12673,7 @@
                       <w:szCs w:val="24"/>
                       <w:lang w:val="en-US"/>
                     </w:rPr>
-                    <w:t>C</w:t>
-                  </w:r>
-                  <w:r>
-                    <w:rPr>
-                      <w:rFonts w:cstheme="minorHAnsi"/>
-                      <w:sz w:val="24"/>
-                      <w:szCs w:val="24"/>
-                      <w:lang w:val="en-US"/>
-                    </w:rPr>
-                    <w:t>h</w:t>
-                  </w:r>
-                  <w:r>
-                    <w:rPr>
-                      <w:rFonts w:cstheme="minorHAnsi"/>
-                      <w:sz w:val="24"/>
-                      <w:szCs w:val="24"/>
-                      <w:lang w:val="en-US"/>
-                    </w:rPr>
-                    <w:t xml:space="preserve">oose </w:t>
-                  </w:r>
-                  <w:r>
-                    <w:rPr>
-                      <w:rFonts w:cstheme="minorHAnsi"/>
-                      <w:sz w:val="24"/>
-                      <w:szCs w:val="24"/>
-                      <w:lang w:val="en-US"/>
-                    </w:rPr>
-                    <w:t>Add Product Group</w:t>
+                    <w:t>Choose Add Product Group</w:t>
                   </w:r>
                 </w:p>
               </w:tc>
@@ -12226,25 +12760,7 @@
                       <w:szCs w:val="24"/>
                       <w:lang w:val="en-US"/>
                     </w:rPr>
-                    <w:t xml:space="preserve">Show Add Product </w:t>
-                  </w:r>
-                  <w:r>
-                    <w:rPr>
-                      <w:rFonts w:cstheme="minorHAnsi"/>
-                      <w:sz w:val="24"/>
-                      <w:szCs w:val="24"/>
-                      <w:lang w:val="en-US"/>
-                    </w:rPr>
-                    <w:t xml:space="preserve">Group </w:t>
-                  </w:r>
-                  <w:r>
-                    <w:rPr>
-                      <w:rFonts w:cstheme="minorHAnsi"/>
-                      <w:sz w:val="24"/>
-                      <w:szCs w:val="24"/>
-                      <w:lang w:val="en-US"/>
-                    </w:rPr>
-                    <w:t>menu</w:t>
+                    <w:t>Show Add Product Group menu</w:t>
                   </w:r>
                 </w:p>
               </w:tc>
@@ -12326,15 +12842,7 @@
                       <w:sz w:val="24"/>
                       <w:szCs w:val="24"/>
                     </w:rPr>
-                    <w:t>Fill info for the new product</w:t>
-                  </w:r>
-                  <w:r>
-                    <w:rPr>
-                      <w:rFonts w:cstheme="minorHAnsi"/>
-                      <w:sz w:val="24"/>
-                      <w:szCs w:val="24"/>
-                    </w:rPr>
-                    <w:t xml:space="preserve"> group</w:t>
+                    <w:t>Fill info for the new product group</w:t>
                   </w:r>
                 </w:p>
               </w:tc>
@@ -12498,31 +13006,7 @@
                       <w:sz w:val="24"/>
                       <w:szCs w:val="24"/>
                     </w:rPr>
-                    <w:t>Check if the product</w:t>
-                  </w:r>
-                  <w:r>
-                    <w:rPr>
-                      <w:rFonts w:cstheme="minorHAnsi"/>
-                      <w:sz w:val="24"/>
-                      <w:szCs w:val="24"/>
-                    </w:rPr>
-                    <w:t xml:space="preserve"> group</w:t>
-                  </w:r>
-                  <w:r>
-                    <w:rPr>
-                      <w:rFonts w:cstheme="minorHAnsi"/>
-                      <w:sz w:val="24"/>
-                      <w:szCs w:val="24"/>
-                    </w:rPr>
-                    <w:t xml:space="preserve"> hasn’t been in the list</w:t>
-                  </w:r>
-                  <w:r>
-                    <w:rPr>
-                      <w:rFonts w:cstheme="minorHAnsi"/>
-                      <w:sz w:val="24"/>
-                      <w:szCs w:val="24"/>
-                    </w:rPr>
-                    <w:t xml:space="preserve"> </w:t>
+                    <w:t xml:space="preserve">Check if the product group hasn’t been in the list </w:t>
                   </w:r>
                 </w:p>
               </w:tc>
@@ -12768,23 +13252,7 @@
                       <w:sz w:val="24"/>
                       <w:szCs w:val="24"/>
                     </w:rPr>
-                    <w:t xml:space="preserve">Save the product </w:t>
-                  </w:r>
-                  <w:r>
-                    <w:rPr>
-                      <w:rFonts w:cstheme="minorHAnsi"/>
-                      <w:sz w:val="24"/>
-                      <w:szCs w:val="24"/>
-                    </w:rPr>
-                    <w:t xml:space="preserve">group </w:t>
-                  </w:r>
-                  <w:r>
-                    <w:rPr>
-                      <w:rFonts w:cstheme="minorHAnsi"/>
-                      <w:sz w:val="24"/>
-                      <w:szCs w:val="24"/>
-                    </w:rPr>
-                    <w:t>in database</w:t>
+                    <w:t>Save the product group in database</w:t>
                   </w:r>
                 </w:p>
               </w:tc>
@@ -13104,31 +13572,7 @@
                       <w:sz w:val="24"/>
                       <w:szCs w:val="24"/>
                     </w:rPr>
-                    <w:t>Exception: Duplicate product</w:t>
-                  </w:r>
-                  <w:r>
-                    <w:rPr>
-                      <w:rFonts w:cstheme="minorHAnsi"/>
-                      <w:sz w:val="24"/>
-                      <w:szCs w:val="24"/>
-                    </w:rPr>
-                    <w:t xml:space="preserve"> group name</w:t>
-                  </w:r>
-                  <w:r>
-                    <w:rPr>
-                      <w:rFonts w:cstheme="minorHAnsi"/>
-                      <w:sz w:val="24"/>
-                      <w:szCs w:val="24"/>
-                    </w:rPr>
-                    <w:t xml:space="preserve"> is not allowed, prompt user to change product </w:t>
-                  </w:r>
-                  <w:r>
-                    <w:rPr>
-                      <w:rFonts w:cstheme="minorHAnsi"/>
-                      <w:sz w:val="24"/>
-                      <w:szCs w:val="24"/>
-                    </w:rPr>
-                    <w:t>group name</w:t>
+                    <w:t>Exception: Duplicate product group name is not allowed, prompt user to change product group name</w:t>
                   </w:r>
                 </w:p>
               </w:tc>
@@ -13154,6 +13598,7 @@
                       <w:sz w:val="24"/>
                       <w:szCs w:val="24"/>
                     </w:rPr>
+                    <w:lastRenderedPageBreak/>
                     <w:t>8a</w:t>
                   </w:r>
                 </w:p>
@@ -13258,6 +13703,7 @@
                 <w:sz w:val="24"/>
                 <w:szCs w:val="24"/>
               </w:rPr>
+              <w:lastRenderedPageBreak/>
               <w:t>Postcondition</w:t>
             </w:r>
           </w:p>
@@ -14015,16 +14461,7 @@
                       <w:szCs w:val="24"/>
                       <w:lang w:val="en-US"/>
                     </w:rPr>
-                    <w:t xml:space="preserve">Choose the group to be </w:t>
-                  </w:r>
-                  <w:r>
-                    <w:rPr>
-                      <w:rFonts w:cstheme="minorHAnsi"/>
-                      <w:sz w:val="24"/>
-                      <w:szCs w:val="24"/>
-                      <w:lang w:val="en-US"/>
-                    </w:rPr>
-                    <w:t>removed</w:t>
+                    <w:t>Choose the group to be removed</w:t>
                   </w:r>
                 </w:p>
               </w:tc>

</xml_diff>

<commit_message>
Revert "Product Component Add and Remove Service"
This reverts commit d734d9d5f7d2c1c1f83fec50e08977ac6ef9425d.
</commit_message>
<xml_diff>
--- a/New Documents/SRS/Manage Store.docx
+++ b/New Documents/SRS/Manage Store.docx
@@ -10,41 +10,13 @@
           <w:szCs w:val="40"/>
         </w:rPr>
       </w:pPr>
-      <w:proofErr w:type="spellStart"/>
       <w:r>
         <w:rPr>
           <w:color w:val="FF0000"/>
           <w:sz w:val="40"/>
           <w:szCs w:val="40"/>
         </w:rPr>
-        <w:t>Còn</w:t>
-      </w:r>
-      <w:proofErr w:type="spellEnd"/>
-      <w:r>
-        <w:rPr>
-          <w:color w:val="FF0000"/>
-          <w:sz w:val="40"/>
-          <w:szCs w:val="40"/>
-        </w:rPr>
-        <w:t xml:space="preserve"> </w:t>
-      </w:r>
-      <w:proofErr w:type="spellStart"/>
-      <w:r>
-        <w:rPr>
-          <w:color w:val="FF0000"/>
-          <w:sz w:val="40"/>
-          <w:szCs w:val="40"/>
-        </w:rPr>
-        <w:t>thiếu</w:t>
-      </w:r>
-      <w:proofErr w:type="spellEnd"/>
-      <w:r>
-        <w:rPr>
-          <w:color w:val="FF0000"/>
-          <w:sz w:val="40"/>
-          <w:szCs w:val="40"/>
-        </w:rPr>
-        <w:t>:</w:t>
+        <w:t>Còn thiếu:</w:t>
       </w:r>
     </w:p>
     <w:p>
@@ -60,113 +32,13 @@
           <w:szCs w:val="40"/>
         </w:rPr>
       </w:pPr>
-      <w:proofErr w:type="spellStart"/>
       <w:r>
         <w:rPr>
           <w:color w:val="FF0000"/>
           <w:sz w:val="40"/>
           <w:szCs w:val="40"/>
         </w:rPr>
-        <w:t>Xử</w:t>
-      </w:r>
-      <w:proofErr w:type="spellEnd"/>
-      <w:r>
-        <w:rPr>
-          <w:color w:val="FF0000"/>
-          <w:sz w:val="40"/>
-          <w:szCs w:val="40"/>
-        </w:rPr>
-        <w:t xml:space="preserve"> </w:t>
-      </w:r>
-      <w:proofErr w:type="spellStart"/>
-      <w:r>
-        <w:rPr>
-          <w:color w:val="FF0000"/>
-          <w:sz w:val="40"/>
-          <w:szCs w:val="40"/>
-        </w:rPr>
-        <w:t>lý</w:t>
-      </w:r>
-      <w:proofErr w:type="spellEnd"/>
-      <w:r>
-        <w:rPr>
-          <w:color w:val="FF0000"/>
-          <w:sz w:val="40"/>
-          <w:szCs w:val="40"/>
-        </w:rPr>
-        <w:t xml:space="preserve"> </w:t>
-      </w:r>
-      <w:proofErr w:type="spellStart"/>
-      <w:r>
-        <w:rPr>
-          <w:color w:val="FF0000"/>
-          <w:sz w:val="40"/>
-          <w:szCs w:val="40"/>
-        </w:rPr>
-        <w:t>xóa</w:t>
-      </w:r>
-      <w:proofErr w:type="spellEnd"/>
-      <w:r>
-        <w:rPr>
-          <w:color w:val="FF0000"/>
-          <w:sz w:val="40"/>
-          <w:szCs w:val="40"/>
-        </w:rPr>
-        <w:t xml:space="preserve"> Ingredient </w:t>
-      </w:r>
-      <w:proofErr w:type="spellStart"/>
-      <w:r>
-        <w:rPr>
-          <w:color w:val="FF0000"/>
-          <w:sz w:val="40"/>
-          <w:szCs w:val="40"/>
-        </w:rPr>
-        <w:t>ảnh</w:t>
-      </w:r>
-      <w:proofErr w:type="spellEnd"/>
-      <w:r>
-        <w:rPr>
-          <w:color w:val="FF0000"/>
-          <w:sz w:val="40"/>
-          <w:szCs w:val="40"/>
-        </w:rPr>
-        <w:t xml:space="preserve"> </w:t>
-      </w:r>
-      <w:proofErr w:type="spellStart"/>
-      <w:r>
-        <w:rPr>
-          <w:color w:val="FF0000"/>
-          <w:sz w:val="40"/>
-          <w:szCs w:val="40"/>
-        </w:rPr>
-        <w:t>hưởng</w:t>
-      </w:r>
-      <w:proofErr w:type="spellEnd"/>
-      <w:r>
-        <w:rPr>
-          <w:color w:val="FF0000"/>
-          <w:sz w:val="40"/>
-          <w:szCs w:val="40"/>
-        </w:rPr>
-        <w:t xml:space="preserve"> </w:t>
-      </w:r>
-      <w:proofErr w:type="spellStart"/>
-      <w:r>
-        <w:rPr>
-          <w:color w:val="FF0000"/>
-          <w:sz w:val="40"/>
-          <w:szCs w:val="40"/>
-        </w:rPr>
-        <w:t>đến</w:t>
-      </w:r>
-      <w:proofErr w:type="spellEnd"/>
-      <w:r>
-        <w:rPr>
-          <w:color w:val="FF0000"/>
-          <w:sz w:val="40"/>
-          <w:szCs w:val="40"/>
-        </w:rPr>
-        <w:t xml:space="preserve"> Product</w:t>
+        <w:t>Xử lý xóa Ingredient ảnh hưởng đến Product</w:t>
       </w:r>
     </w:p>
     <w:tbl>
@@ -1392,32 +1264,6 @@
                       <w:szCs w:val="24"/>
                     </w:rPr>
                     <w:t>, go to “Logging” use case</w:t>
-                  </w:r>
-                  <w:r>
-                    <w:rPr>
-                      <w:rFonts w:cstheme="minorHAnsi"/>
-                      <w:sz w:val="24"/>
-                      <w:szCs w:val="24"/>
-                    </w:rPr>
-                    <w:t xml:space="preserve"> (set visibility to visible for </w:t>
-                  </w:r>
-                  <w:proofErr w:type="spellStart"/>
-                  <w:r>
-                    <w:rPr>
-                      <w:rFonts w:cstheme="minorHAnsi"/>
-                      <w:sz w:val="24"/>
-                      <w:szCs w:val="24"/>
-                    </w:rPr>
-                    <w:t>Ingre</w:t>
-                  </w:r>
-                  <w:proofErr w:type="spellEnd"/>
-                  <w:r>
-                    <w:rPr>
-                      <w:rFonts w:cstheme="minorHAnsi"/>
-                      <w:sz w:val="24"/>
-                      <w:szCs w:val="24"/>
-                    </w:rPr>
-                    <w:t>)</w:t>
                   </w:r>
                 </w:p>
               </w:tc>
@@ -2854,35 +2700,6 @@
                     </w:rPr>
                     <w:t>“Logging” use case</w:t>
                   </w:r>
-                  <w:r>
-                    <w:rPr>
-                      <w:rFonts w:cstheme="minorHAnsi"/>
-                      <w:sz w:val="24"/>
-                      <w:szCs w:val="24"/>
-                      <w:lang w:val="en-US"/>
-                    </w:rPr>
-                    <w:t xml:space="preserve"> (set visibility to Hidden for </w:t>
-                  </w:r>
-                  <w:proofErr w:type="spellStart"/>
-                  <w:r>
-                    <w:rPr>
-                      <w:rFonts w:cstheme="minorHAnsi"/>
-                      <w:sz w:val="24"/>
-                      <w:szCs w:val="24"/>
-                      <w:lang w:val="en-US"/>
-                    </w:rPr>
-                    <w:t>Ingre</w:t>
-                  </w:r>
-                  <w:proofErr w:type="spellEnd"/>
-                  <w:r>
-                    <w:rPr>
-                      <w:rFonts w:cstheme="minorHAnsi"/>
-                      <w:sz w:val="24"/>
-                      <w:szCs w:val="24"/>
-                      <w:lang w:val="en-US"/>
-                    </w:rPr>
-                    <w:t>)</w:t>
-                  </w:r>
                 </w:p>
               </w:tc>
             </w:tr>
@@ -3139,390 +2956,6 @@
                 <w:rFonts w:asciiTheme="minorHAnsi" w:hAnsiTheme="minorHAnsi" w:cstheme="minorHAnsi"/>
                 <w:sz w:val="24"/>
                 <w:szCs w:val="24"/>
-              </w:rPr>
-            </w:pPr>
-          </w:p>
-        </w:tc>
-      </w:tr>
-      <w:tr>
-        <w:trPr>
-          <w:trHeight w:val="1128"/>
-          <w:jc w:val="center"/>
-        </w:trPr>
-        <w:tc>
-          <w:tcPr>
-            <w:tcW w:w="2043" w:type="dxa"/>
-            <w:shd w:val="clear" w:color="auto" w:fill="C5F1E3"/>
-          </w:tcPr>
-          <w:p>
-            <w:pPr>
-              <w:pStyle w:val="TableCaption"/>
-              <w:rPr>
-                <w:rFonts w:asciiTheme="minorHAnsi" w:hAnsiTheme="minorHAnsi" w:cstheme="minorHAnsi"/>
-                <w:sz w:val="24"/>
-                <w:szCs w:val="24"/>
-              </w:rPr>
-            </w:pPr>
-            <w:r>
-              <w:rPr>
-                <w:rFonts w:asciiTheme="minorHAnsi" w:hAnsiTheme="minorHAnsi" w:cstheme="minorHAnsi"/>
-                <w:sz w:val="24"/>
-                <w:szCs w:val="24"/>
-              </w:rPr>
-              <w:t>Alternative flow</w:t>
-            </w:r>
-          </w:p>
-          <w:p>
-            <w:pPr>
-              <w:pStyle w:val="TableCaption"/>
-              <w:rPr>
-                <w:rFonts w:asciiTheme="minorHAnsi" w:hAnsiTheme="minorHAnsi" w:cstheme="minorHAnsi"/>
-                <w:sz w:val="24"/>
-                <w:szCs w:val="24"/>
-              </w:rPr>
-            </w:pPr>
-            <w:r>
-              <w:rPr>
-                <w:rFonts w:asciiTheme="minorHAnsi" w:hAnsiTheme="minorHAnsi" w:cstheme="minorHAnsi"/>
-                <w:sz w:val="24"/>
-                <w:szCs w:val="24"/>
-              </w:rPr>
-              <w:t xml:space="preserve">(Hidden </w:t>
-            </w:r>
-            <w:proofErr w:type="spellStart"/>
-            <w:r>
-              <w:rPr>
-                <w:rFonts w:asciiTheme="minorHAnsi" w:hAnsiTheme="minorHAnsi" w:cstheme="minorHAnsi"/>
-                <w:sz w:val="24"/>
-                <w:szCs w:val="24"/>
-              </w:rPr>
-              <w:t>Ingre</w:t>
-            </w:r>
-            <w:proofErr w:type="spellEnd"/>
-            <w:r>
-              <w:rPr>
-                <w:rFonts w:asciiTheme="minorHAnsi" w:hAnsiTheme="minorHAnsi" w:cstheme="minorHAnsi"/>
-                <w:sz w:val="24"/>
-                <w:szCs w:val="24"/>
-              </w:rPr>
-              <w:t>)</w:t>
-            </w:r>
-          </w:p>
-        </w:tc>
-        <w:tc>
-          <w:tcPr>
-            <w:tcW w:w="6695" w:type="dxa"/>
-          </w:tcPr>
-          <w:tbl>
-            <w:tblPr>
-              <w:tblW w:w="6408" w:type="dxa"/>
-              <w:tblBorders>
-                <w:top w:val="single" w:sz="4" w:space="0" w:color="auto"/>
-                <w:left w:val="single" w:sz="4" w:space="0" w:color="auto"/>
-                <w:bottom w:val="single" w:sz="4" w:space="0" w:color="auto"/>
-                <w:right w:val="single" w:sz="4" w:space="0" w:color="auto"/>
-                <w:insideH w:val="single" w:sz="4" w:space="0" w:color="auto"/>
-                <w:insideV w:val="single" w:sz="4" w:space="0" w:color="auto"/>
-              </w:tblBorders>
-              <w:tblLook w:val="01E0" w:firstRow="1" w:lastRow="1" w:firstColumn="1" w:lastColumn="1" w:noHBand="0" w:noVBand="0"/>
-            </w:tblPr>
-            <w:tblGrid>
-              <w:gridCol w:w="735"/>
-              <w:gridCol w:w="1629"/>
-              <w:gridCol w:w="4044"/>
-            </w:tblGrid>
-            <w:tr>
-              <w:tc>
-                <w:tcPr>
-                  <w:tcW w:w="735" w:type="dxa"/>
-                  <w:shd w:val="clear" w:color="auto" w:fill="FFCC99"/>
-                </w:tcPr>
-                <w:p>
-                  <w:pPr>
-                    <w:pStyle w:val="TableCaptionSmall"/>
-                    <w:jc w:val="both"/>
-                    <w:rPr>
-                      <w:rFonts w:asciiTheme="minorHAnsi" w:hAnsiTheme="minorHAnsi" w:cstheme="minorHAnsi"/>
-                      <w:sz w:val="24"/>
-                    </w:rPr>
-                  </w:pPr>
-                  <w:r>
-                    <w:rPr>
-                      <w:rFonts w:asciiTheme="minorHAnsi" w:hAnsiTheme="minorHAnsi" w:cstheme="minorHAnsi"/>
-                      <w:sz w:val="24"/>
-                    </w:rPr>
-                    <w:t>No.</w:t>
-                  </w:r>
-                </w:p>
-              </w:tc>
-              <w:tc>
-                <w:tcPr>
-                  <w:tcW w:w="1629" w:type="dxa"/>
-                  <w:tcBorders>
-                    <w:bottom w:val="single" w:sz="4" w:space="0" w:color="auto"/>
-                  </w:tcBorders>
-                  <w:shd w:val="clear" w:color="auto" w:fill="FFCC99"/>
-                </w:tcPr>
-                <w:p>
-                  <w:pPr>
-                    <w:pStyle w:val="TableCaptionSmall"/>
-                    <w:rPr>
-                      <w:rFonts w:asciiTheme="minorHAnsi" w:hAnsiTheme="minorHAnsi" w:cstheme="minorHAnsi"/>
-                      <w:sz w:val="24"/>
-                    </w:rPr>
-                  </w:pPr>
-                  <w:r>
-                    <w:rPr>
-                      <w:rFonts w:asciiTheme="minorHAnsi" w:hAnsiTheme="minorHAnsi" w:cstheme="minorHAnsi"/>
-                      <w:sz w:val="24"/>
-                    </w:rPr>
-                    <w:t>Actor</w:t>
-                  </w:r>
-                </w:p>
-              </w:tc>
-              <w:tc>
-                <w:tcPr>
-                  <w:tcW w:w="4044" w:type="dxa"/>
-                  <w:tcBorders>
-                    <w:bottom w:val="single" w:sz="4" w:space="0" w:color="auto"/>
-                  </w:tcBorders>
-                  <w:shd w:val="clear" w:color="auto" w:fill="FFCC99"/>
-                </w:tcPr>
-                <w:p>
-                  <w:pPr>
-                    <w:pStyle w:val="TableCaptionSmall"/>
-                    <w:ind w:left="547"/>
-                    <w:rPr>
-                      <w:rFonts w:asciiTheme="minorHAnsi" w:hAnsiTheme="minorHAnsi" w:cstheme="minorHAnsi"/>
-                      <w:sz w:val="24"/>
-                    </w:rPr>
-                  </w:pPr>
-                  <w:r>
-                    <w:rPr>
-                      <w:rFonts w:asciiTheme="minorHAnsi" w:hAnsiTheme="minorHAnsi" w:cstheme="minorHAnsi"/>
-                      <w:sz w:val="24"/>
-                    </w:rPr>
-                    <w:t>Action</w:t>
-                  </w:r>
-                </w:p>
-              </w:tc>
-            </w:tr>
-            <w:tr>
-              <w:trPr>
-                <w:trHeight w:val="286"/>
-              </w:trPr>
-              <w:tc>
-                <w:tcPr>
-                  <w:tcW w:w="735" w:type="dxa"/>
-                </w:tcPr>
-                <w:p>
-                  <w:pPr>
-                    <w:spacing w:after="40"/>
-                    <w:ind w:left="113"/>
-                    <w:jc w:val="center"/>
-                    <w:rPr>
-                      <w:rFonts w:cstheme="minorHAnsi"/>
-                      <w:sz w:val="24"/>
-                      <w:szCs w:val="24"/>
-                    </w:rPr>
-                  </w:pPr>
-                  <w:r>
-                    <w:rPr>
-                      <w:rFonts w:cstheme="minorHAnsi"/>
-                      <w:sz w:val="24"/>
-                      <w:szCs w:val="24"/>
-                    </w:rPr>
-                    <w:t>1</w:t>
-                  </w:r>
-                  <w:r>
-                    <w:rPr>
-                      <w:rFonts w:cstheme="minorHAnsi"/>
-                      <w:sz w:val="24"/>
-                      <w:szCs w:val="24"/>
-                    </w:rPr>
-                    <w:t>a</w:t>
-                  </w:r>
-                </w:p>
-              </w:tc>
-              <w:tc>
-                <w:tcPr>
-                  <w:tcW w:w="1629" w:type="dxa"/>
-                  <w:tcBorders>
-                    <w:right w:val="nil"/>
-                  </w:tcBorders>
-                </w:tcPr>
-                <w:p>
-                  <w:pPr>
-                    <w:widowControl w:val="0"/>
-                    <w:ind w:left="113"/>
-                    <w:rPr>
-                      <w:rFonts w:cstheme="minorHAnsi"/>
-                      <w:sz w:val="24"/>
-                      <w:szCs w:val="24"/>
-                    </w:rPr>
-                  </w:pPr>
-                  <w:r>
-                    <w:rPr>
-                      <w:rFonts w:cstheme="minorHAnsi"/>
-                      <w:sz w:val="24"/>
-                      <w:szCs w:val="24"/>
-                    </w:rPr>
-                    <w:t>User</w:t>
-                  </w:r>
-                </w:p>
-              </w:tc>
-              <w:tc>
-                <w:tcPr>
-                  <w:tcW w:w="4044" w:type="dxa"/>
-                  <w:tcBorders>
-                    <w:left w:val="nil"/>
-                  </w:tcBorders>
-                </w:tcPr>
-                <w:p>
-                  <w:pPr>
-                    <w:widowControl w:val="0"/>
-                    <w:ind w:left="113"/>
-                    <w:rPr>
-                      <w:rFonts w:cstheme="minorHAnsi"/>
-                      <w:sz w:val="24"/>
-                      <w:szCs w:val="24"/>
-                    </w:rPr>
-                  </w:pPr>
-                  <w:r>
-                    <w:rPr>
-                      <w:rFonts w:cstheme="minorHAnsi"/>
-                      <w:sz w:val="24"/>
-                      <w:szCs w:val="24"/>
-                      <w:lang w:val="en-US"/>
-                    </w:rPr>
-                    <w:t>Choose Manage Store menu then Ingredients</w:t>
-                  </w:r>
-                  <w:r>
-                    <w:rPr>
-                      <w:rFonts w:cstheme="minorHAnsi"/>
-                      <w:sz w:val="24"/>
-                      <w:szCs w:val="24"/>
-                      <w:lang w:val="en-US"/>
-                    </w:rPr>
-                    <w:t xml:space="preserve"> -&gt; Hidden Ingredients</w:t>
-                  </w:r>
-                </w:p>
-              </w:tc>
-            </w:tr>
-            <w:tr>
-              <w:trPr>
-                <w:trHeight w:val="286"/>
-              </w:trPr>
-              <w:tc>
-                <w:tcPr>
-                  <w:tcW w:w="735" w:type="dxa"/>
-                </w:tcPr>
-                <w:p>
-                  <w:pPr>
-                    <w:spacing w:after="40"/>
-                    <w:ind w:left="113"/>
-                    <w:jc w:val="center"/>
-                    <w:rPr>
-                      <w:rFonts w:cstheme="minorHAnsi"/>
-                      <w:sz w:val="24"/>
-                      <w:szCs w:val="24"/>
-                    </w:rPr>
-                  </w:pPr>
-                  <w:r>
-                    <w:rPr>
-                      <w:rFonts w:cstheme="minorHAnsi"/>
-                      <w:sz w:val="24"/>
-                      <w:szCs w:val="24"/>
-                    </w:rPr>
-                    <w:t>6a</w:t>
-                  </w:r>
-                </w:p>
-              </w:tc>
-              <w:tc>
-                <w:tcPr>
-                  <w:tcW w:w="1629" w:type="dxa"/>
-                  <w:tcBorders>
-                    <w:right w:val="nil"/>
-                  </w:tcBorders>
-                </w:tcPr>
-                <w:p>
-                  <w:pPr>
-                    <w:widowControl w:val="0"/>
-                    <w:ind w:left="113"/>
-                    <w:rPr>
-                      <w:rFonts w:cstheme="minorHAnsi"/>
-                      <w:sz w:val="24"/>
-                      <w:szCs w:val="24"/>
-                    </w:rPr>
-                  </w:pPr>
-                  <w:r>
-                    <w:rPr>
-                      <w:rFonts w:cstheme="minorHAnsi"/>
-                      <w:sz w:val="24"/>
-                      <w:szCs w:val="24"/>
-                    </w:rPr>
-                    <w:t>System</w:t>
-                  </w:r>
-                </w:p>
-              </w:tc>
-              <w:tc>
-                <w:tcPr>
-                  <w:tcW w:w="4044" w:type="dxa"/>
-                  <w:tcBorders>
-                    <w:left w:val="nil"/>
-                  </w:tcBorders>
-                </w:tcPr>
-                <w:p>
-                  <w:pPr>
-                    <w:widowControl w:val="0"/>
-                    <w:ind w:left="113"/>
-                    <w:rPr>
-                      <w:rFonts w:cstheme="minorHAnsi"/>
-                      <w:sz w:val="24"/>
-                      <w:szCs w:val="24"/>
-                      <w:lang w:val="en-US"/>
-                    </w:rPr>
-                  </w:pPr>
-                  <w:r>
-                    <w:rPr>
-                      <w:rFonts w:cstheme="minorHAnsi"/>
-                      <w:sz w:val="24"/>
-                      <w:szCs w:val="24"/>
-                      <w:lang w:val="en-US"/>
-                    </w:rPr>
-                    <w:t xml:space="preserve">Remove completely </w:t>
-                  </w:r>
-                  <w:proofErr w:type="spellStart"/>
-                  <w:r>
-                    <w:rPr>
-                      <w:rFonts w:cstheme="minorHAnsi"/>
-                      <w:sz w:val="24"/>
-                      <w:szCs w:val="24"/>
-                      <w:lang w:val="en-US"/>
-                    </w:rPr>
-                    <w:t>Ingre</w:t>
-                  </w:r>
-                  <w:proofErr w:type="spellEnd"/>
-                  <w:r>
-                    <w:rPr>
-                      <w:rFonts w:cstheme="minorHAnsi"/>
-                      <w:sz w:val="24"/>
-                      <w:szCs w:val="24"/>
-                      <w:lang w:val="en-US"/>
-                    </w:rPr>
-                    <w:t xml:space="preserve"> from database</w:t>
-                  </w:r>
-                </w:p>
-              </w:tc>
-            </w:tr>
-          </w:tbl>
-          <w:p>
-            <w:pPr>
-              <w:pStyle w:val="TableCaptionSmall"/>
-              <w:jc w:val="both"/>
-              <w:rPr>
-                <w:rFonts w:asciiTheme="minorHAnsi" w:hAnsiTheme="minorHAnsi" w:cstheme="minorHAnsi"/>
-                <w:sz w:val="24"/>
               </w:rPr>
             </w:pPr>
           </w:p>
@@ -5283,7 +4716,6 @@
                 <w:sz w:val="24"/>
                 <w:szCs w:val="24"/>
               </w:rPr>
-              <w:lastRenderedPageBreak/>
               <w:t>Postcondition</w:t>
             </w:r>
           </w:p>
@@ -7064,7 +6496,6 @@
                 <w:sz w:val="24"/>
                 <w:szCs w:val="24"/>
               </w:rPr>
-              <w:lastRenderedPageBreak/>
               <w:t>Postcondition</w:t>
             </w:r>
           </w:p>
@@ -9019,7 +8450,15 @@
                 <w:sz w:val="24"/>
                 <w:szCs w:val="24"/>
               </w:rPr>
-              <w:t>Product Group</w:t>
+              <w:t>Product G</w:t>
+            </w:r>
+            <w:r>
+              <w:rPr>
+                <w:rFonts w:asciiTheme="minorHAnsi" w:hAnsiTheme="minorHAnsi" w:cstheme="minorHAnsi"/>
+                <w:sz w:val="24"/>
+                <w:szCs w:val="24"/>
+              </w:rPr>
+              <w:t>roup</w:t>
             </w:r>
           </w:p>
           <w:p>
@@ -12673,7 +12112,34 @@
                       <w:szCs w:val="24"/>
                       <w:lang w:val="en-US"/>
                     </w:rPr>
-                    <w:t>Choose Add Product Group</w:t>
+                    <w:t>C</w:t>
+                  </w:r>
+                  <w:r>
+                    <w:rPr>
+                      <w:rFonts w:cstheme="minorHAnsi"/>
+                      <w:sz w:val="24"/>
+                      <w:szCs w:val="24"/>
+                      <w:lang w:val="en-US"/>
+                    </w:rPr>
+                    <w:t>h</w:t>
+                  </w:r>
+                  <w:r>
+                    <w:rPr>
+                      <w:rFonts w:cstheme="minorHAnsi"/>
+                      <w:sz w:val="24"/>
+                      <w:szCs w:val="24"/>
+                      <w:lang w:val="en-US"/>
+                    </w:rPr>
+                    <w:t xml:space="preserve">oose </w:t>
+                  </w:r>
+                  <w:r>
+                    <w:rPr>
+                      <w:rFonts w:cstheme="minorHAnsi"/>
+                      <w:sz w:val="24"/>
+                      <w:szCs w:val="24"/>
+                      <w:lang w:val="en-US"/>
+                    </w:rPr>
+                    <w:t>Add Product Group</w:t>
                   </w:r>
                 </w:p>
               </w:tc>
@@ -12760,7 +12226,25 @@
                       <w:szCs w:val="24"/>
                       <w:lang w:val="en-US"/>
                     </w:rPr>
-                    <w:t>Show Add Product Group menu</w:t>
+                    <w:t xml:space="preserve">Show Add Product </w:t>
+                  </w:r>
+                  <w:r>
+                    <w:rPr>
+                      <w:rFonts w:cstheme="minorHAnsi"/>
+                      <w:sz w:val="24"/>
+                      <w:szCs w:val="24"/>
+                      <w:lang w:val="en-US"/>
+                    </w:rPr>
+                    <w:t xml:space="preserve">Group </w:t>
+                  </w:r>
+                  <w:r>
+                    <w:rPr>
+                      <w:rFonts w:cstheme="minorHAnsi"/>
+                      <w:sz w:val="24"/>
+                      <w:szCs w:val="24"/>
+                      <w:lang w:val="en-US"/>
+                    </w:rPr>
+                    <w:t>menu</w:t>
                   </w:r>
                 </w:p>
               </w:tc>
@@ -12842,7 +12326,15 @@
                       <w:sz w:val="24"/>
                       <w:szCs w:val="24"/>
                     </w:rPr>
-                    <w:t>Fill info for the new product group</w:t>
+                    <w:t>Fill info for the new product</w:t>
+                  </w:r>
+                  <w:r>
+                    <w:rPr>
+                      <w:rFonts w:cstheme="minorHAnsi"/>
+                      <w:sz w:val="24"/>
+                      <w:szCs w:val="24"/>
+                    </w:rPr>
+                    <w:t xml:space="preserve"> group</w:t>
                   </w:r>
                 </w:p>
               </w:tc>
@@ -13006,7 +12498,31 @@
                       <w:sz w:val="24"/>
                       <w:szCs w:val="24"/>
                     </w:rPr>
-                    <w:t xml:space="preserve">Check if the product group hasn’t been in the list </w:t>
+                    <w:t>Check if the product</w:t>
+                  </w:r>
+                  <w:r>
+                    <w:rPr>
+                      <w:rFonts w:cstheme="minorHAnsi"/>
+                      <w:sz w:val="24"/>
+                      <w:szCs w:val="24"/>
+                    </w:rPr>
+                    <w:t xml:space="preserve"> group</w:t>
+                  </w:r>
+                  <w:r>
+                    <w:rPr>
+                      <w:rFonts w:cstheme="minorHAnsi"/>
+                      <w:sz w:val="24"/>
+                      <w:szCs w:val="24"/>
+                    </w:rPr>
+                    <w:t xml:space="preserve"> hasn’t been in the list</w:t>
+                  </w:r>
+                  <w:r>
+                    <w:rPr>
+                      <w:rFonts w:cstheme="minorHAnsi"/>
+                      <w:sz w:val="24"/>
+                      <w:szCs w:val="24"/>
+                    </w:rPr>
+                    <w:t xml:space="preserve"> </w:t>
                   </w:r>
                 </w:p>
               </w:tc>
@@ -13252,7 +12768,23 @@
                       <w:sz w:val="24"/>
                       <w:szCs w:val="24"/>
                     </w:rPr>
-                    <w:t>Save the product group in database</w:t>
+                    <w:t xml:space="preserve">Save the product </w:t>
+                  </w:r>
+                  <w:r>
+                    <w:rPr>
+                      <w:rFonts w:cstheme="minorHAnsi"/>
+                      <w:sz w:val="24"/>
+                      <w:szCs w:val="24"/>
+                    </w:rPr>
+                    <w:t xml:space="preserve">group </w:t>
+                  </w:r>
+                  <w:r>
+                    <w:rPr>
+                      <w:rFonts w:cstheme="minorHAnsi"/>
+                      <w:sz w:val="24"/>
+                      <w:szCs w:val="24"/>
+                    </w:rPr>
+                    <w:t>in database</w:t>
                   </w:r>
                 </w:p>
               </w:tc>
@@ -13572,7 +13104,31 @@
                       <w:sz w:val="24"/>
                       <w:szCs w:val="24"/>
                     </w:rPr>
-                    <w:t>Exception: Duplicate product group name is not allowed, prompt user to change product group name</w:t>
+                    <w:t>Exception: Duplicate product</w:t>
+                  </w:r>
+                  <w:r>
+                    <w:rPr>
+                      <w:rFonts w:cstheme="minorHAnsi"/>
+                      <w:sz w:val="24"/>
+                      <w:szCs w:val="24"/>
+                    </w:rPr>
+                    <w:t xml:space="preserve"> group name</w:t>
+                  </w:r>
+                  <w:r>
+                    <w:rPr>
+                      <w:rFonts w:cstheme="minorHAnsi"/>
+                      <w:sz w:val="24"/>
+                      <w:szCs w:val="24"/>
+                    </w:rPr>
+                    <w:t xml:space="preserve"> is not allowed, prompt user to change product </w:t>
+                  </w:r>
+                  <w:r>
+                    <w:rPr>
+                      <w:rFonts w:cstheme="minorHAnsi"/>
+                      <w:sz w:val="24"/>
+                      <w:szCs w:val="24"/>
+                    </w:rPr>
+                    <w:t>group name</w:t>
                   </w:r>
                 </w:p>
               </w:tc>
@@ -13598,7 +13154,6 @@
                       <w:sz w:val="24"/>
                       <w:szCs w:val="24"/>
                     </w:rPr>
-                    <w:lastRenderedPageBreak/>
                     <w:t>8a</w:t>
                   </w:r>
                 </w:p>
@@ -13703,7 +13258,6 @@
                 <w:sz w:val="24"/>
                 <w:szCs w:val="24"/>
               </w:rPr>
-              <w:lastRenderedPageBreak/>
               <w:t>Postcondition</w:t>
             </w:r>
           </w:p>
@@ -14461,7 +14015,16 @@
                       <w:szCs w:val="24"/>
                       <w:lang w:val="en-US"/>
                     </w:rPr>
-                    <w:t>Choose the group to be removed</w:t>
+                    <w:t xml:space="preserve">Choose the group to be </w:t>
+                  </w:r>
+                  <w:r>
+                    <w:rPr>
+                      <w:rFonts w:cstheme="minorHAnsi"/>
+                      <w:sz w:val="24"/>
+                      <w:szCs w:val="24"/>
+                      <w:lang w:val="en-US"/>
+                    </w:rPr>
+                    <w:t>removed</w:t>
                   </w:r>
                 </w:p>
               </w:tc>

</xml_diff>